<commit_message>
Toelichting van aanpassingen aangepast
</commit_message>
<xml_diff>
--- a/Documentatie/Kerntaak 2/10. Toelichting van de aanpassingen.docx
+++ b/Documentatie/Kerntaak 2/10. Toelichting van de aanpassingen.docx
@@ -18,15 +18,7 @@
         <w:t>functionaliteiten</w:t>
       </w:r>
       <w:r>
-        <w:t xml:space="preserve"> van </w:t>
-      </w:r>
-      <w:proofErr w:type="gramStart"/>
-      <w:r>
-        <w:t>de</w:t>
-      </w:r>
-      <w:proofErr w:type="gramEnd"/>
-      <w:r>
-        <w:t xml:space="preserve"> web app naar behoren werken, echter zitten er nog wel wat kleine foutjes in de form validatie.</w:t>
+        <w:t xml:space="preserve"> van de web app naar behoren werken, echter zitten er nog wel wat kleine foutjes in de form validatie.</w:t>
       </w:r>
     </w:p>
     <w:p/>
@@ -100,10 +92,7 @@
         <w:pStyle w:val="Kop1"/>
       </w:pPr>
       <w:r>
-        <w:t xml:space="preserve">Aanpassingen naar aanleiding van </w:t>
-      </w:r>
-      <w:r>
-        <w:t>technische test</w:t>
+        <w:t>Aanpassingen naar aanleiding van technische test</w:t>
       </w:r>
     </w:p>
     <w:p/>
@@ -117,17 +106,78 @@
     </w:p>
     <w:p>
       <w:r>
-        <w:t>Het contactformulier op de contactpagina maakt nu alleen gebruik van een Javascript validatie</w:t>
-      </w:r>
-      <w:proofErr w:type="gramStart"/>
-      <w:r>
-        <w:t>, die</w:t>
-      </w:r>
-      <w:proofErr w:type="gramEnd"/>
-      <w:r>
-        <w:t xml:space="preserve"> vrij makkelijk te omzeilen is met gebruik van de browser Ontwikkel Tools. Op deze manier kan je lege e-mails verzenden. Door hier ook nog een PHP validatie achter te hangen wordt dit beter beveiligd.</w:t>
-      </w:r>
-    </w:p>
+        <w:t>Het contactformulier op de contactpagina maakt nu alleen gebruik van een Javascript validatie, die vrij makkelijk te omzeilen is met gebruik van de browser Ontwikkel Tools. Op deze manier kan je lege e-mails verzenden. Door hier ook nog een PHP validatie achter te hangen wordt dit beter beveiligd.</w:t>
+      </w:r>
+    </w:p>
+    <w:p/>
+    <w:p>
+      <w:pPr>
+        <w:rPr>
+          <w:rFonts w:asciiTheme="majorHAnsi" w:eastAsiaTheme="majorEastAsia" w:hAnsiTheme="majorHAnsi" w:cstheme="majorBidi"/>
+          <w:b/>
+          <w:bCs/>
+          <w:color w:val="5B9BD5" w:themeColor="accent1"/>
+          <w:sz w:val="26"/>
+          <w:szCs w:val="26"/>
+        </w:rPr>
+      </w:pPr>
+      <w:r>
+        <w:br w:type="page"/>
+      </w:r>
+    </w:p>
+    <w:p>
+      <w:pPr>
+        <w:pStyle w:val="Kop2"/>
+      </w:pPr>
+      <w:r>
+        <w:lastRenderedPageBreak/>
+        <w:t>HTML validatie</w:t>
+      </w:r>
+    </w:p>
+    <w:p>
+      <w:r>
+        <w:t>Na de web app door een HTML validator gehaald te hebben, komen er snel nog wat dingen aan het licht die nog aangepast dienen te worden, namelijk:</w:t>
+      </w:r>
+    </w:p>
+    <w:p>
+      <w:pPr>
+        <w:pStyle w:val="Lijstalinea"/>
+        <w:numPr>
+          <w:ilvl w:val="0"/>
+          <w:numId w:val="1"/>
+        </w:numPr>
+      </w:pPr>
+      <w:r>
+        <w:t xml:space="preserve">&lt;title&gt; is leeg, dient gevuld te worden met de naam van bijvoorbeeld de pagina o.a. “Movie Database web app | Home” </w:t>
+      </w:r>
+    </w:p>
+    <w:p>
+      <w:pPr>
+        <w:pStyle w:val="Lijstalinea"/>
+        <w:numPr>
+          <w:ilvl w:val="0"/>
+          <w:numId w:val="1"/>
+        </w:numPr>
+      </w:pPr>
+      <w:r>
+        <w:t>Alle tags nalopen of deze wel (goed) afgesloten worden</w:t>
+      </w:r>
+    </w:p>
+    <w:p>
+      <w:pPr>
+        <w:pStyle w:val="Lijstalinea"/>
+        <w:numPr>
+          <w:ilvl w:val="0"/>
+          <w:numId w:val="1"/>
+        </w:numPr>
+      </w:pPr>
+      <w:r>
+        <w:t>Ruimte laten tussen HTML tag attributen</w:t>
+      </w:r>
+      <w:bookmarkStart w:id="0" w:name="_GoBack"/>
+      <w:bookmarkEnd w:id="0"/>
+    </w:p>
+    <w:p/>
     <w:p>
       <w:pPr>
         <w:rPr>
@@ -143,12 +193,12 @@
     </w:p>
     <w:p/>
     <w:sectPr>
-      <w:headerReference w:type="even" r:id="rId7"/>
-      <w:headerReference w:type="default" r:id="rId8"/>
-      <w:footerReference w:type="even" r:id="rId9"/>
-      <w:footerReference w:type="default" r:id="rId10"/>
-      <w:headerReference w:type="first" r:id="rId11"/>
-      <w:footerReference w:type="first" r:id="rId12"/>
+      <w:headerReference w:type="even" r:id="rId8"/>
+      <w:headerReference w:type="default" r:id="rId9"/>
+      <w:footerReference w:type="even" r:id="rId10"/>
+      <w:footerReference w:type="default" r:id="rId11"/>
+      <w:headerReference w:type="first" r:id="rId12"/>
+      <w:footerReference w:type="first" r:id="rId13"/>
       <w:pgSz w:w="11906" w:h="16838"/>
       <w:pgMar w:top="1417" w:right="1417" w:bottom="1417" w:left="1417" w:header="708" w:footer="708" w:gutter="0"/>
       <w:cols w:space="708"/>
@@ -295,12 +345,7 @@
       <w:pStyle w:val="Voettekst"/>
     </w:pPr>
     <w:r>
-      <w:t>Projectleden: Menno van der Krift</w:t>
-    </w:r>
-    <w:bookmarkStart w:id="0" w:name="_GoBack"/>
-    <w:bookmarkEnd w:id="0"/>
-    <w:r>
-      <w:t>, Mike Oerlemans</w:t>
+      <w:t>Projectleden: Menno van der Krift, Mike Oerlemans</w:t>
     </w:r>
   </w:p>
   <w:p>
@@ -308,10 +353,7 @@
       <w:pStyle w:val="Voettekst"/>
     </w:pPr>
     <w:r>
-      <w:t>Datum: 10-06</w:t>
-    </w:r>
-    <w:r>
-      <w:t>-2016</w:t>
+      <w:t>Datum: 10-06-2016</w:t>
     </w:r>
   </w:p>
   <w:p>
@@ -348,6 +390,7 @@
           <w:docPartUnique/>
         </w:docPartObj>
       </w:sdtPr>
+      <w:sdtEndPr/>
       <w:sdtContent>
         <w:r>
           <w:rPr>
@@ -452,6 +495,127 @@
     </w:r>
   </w:p>
 </w:hdr>
+</file>
+
+<file path=word/numbering.xml><?xml version="1.0" encoding="utf-8"?>
+<w:numbering xmlns:wpc="http://schemas.microsoft.com/office/word/2010/wordprocessingCanvas" xmlns:mc="http://schemas.openxmlformats.org/markup-compatibility/2006" xmlns:o="urn:schemas-microsoft-com:office:office" xmlns:r="http://schemas.openxmlformats.org/officeDocument/2006/relationships" xmlns:m="http://schemas.openxmlformats.org/officeDocument/2006/math" xmlns:v="urn:schemas-microsoft-com:vml" xmlns:wp14="http://schemas.microsoft.com/office/word/2010/wordprocessingDrawing" xmlns:wp="http://schemas.openxmlformats.org/drawingml/2006/wordprocessingDrawing" xmlns:w10="urn:schemas-microsoft-com:office:word" xmlns:w="http://schemas.openxmlformats.org/wordprocessingml/2006/main" xmlns:w14="http://schemas.microsoft.com/office/word/2010/wordml" xmlns:wpg="http://schemas.microsoft.com/office/word/2010/wordprocessingGroup" xmlns:wpi="http://schemas.microsoft.com/office/word/2010/wordprocessingInk" xmlns:wne="http://schemas.microsoft.com/office/word/2006/wordml" xmlns:wps="http://schemas.microsoft.com/office/word/2010/wordprocessingShape" mc:Ignorable="w14 wp14">
+  <w:abstractNum w:abstractNumId="0">
+    <w:nsid w:val="709E36CA"/>
+    <w:multiLevelType w:val="hybridMultilevel"/>
+    <w:tmpl w:val="44782FFE"/>
+    <w:lvl w:ilvl="0" w:tplc="04130001">
+      <w:start w:val="1"/>
+      <w:numFmt w:val="bullet"/>
+      <w:lvlText w:val=""/>
+      <w:lvlJc w:val="left"/>
+      <w:pPr>
+        <w:ind w:left="720" w:hanging="360"/>
+      </w:pPr>
+      <w:rPr>
+        <w:rFonts w:ascii="Symbol" w:hAnsi="Symbol" w:hint="default"/>
+      </w:rPr>
+    </w:lvl>
+    <w:lvl w:ilvl="1" w:tplc="04130003" w:tentative="1">
+      <w:start w:val="1"/>
+      <w:numFmt w:val="bullet"/>
+      <w:lvlText w:val="o"/>
+      <w:lvlJc w:val="left"/>
+      <w:pPr>
+        <w:ind w:left="1440" w:hanging="360"/>
+      </w:pPr>
+      <w:rPr>
+        <w:rFonts w:ascii="Courier New" w:hAnsi="Courier New" w:cs="Courier New" w:hint="default"/>
+      </w:rPr>
+    </w:lvl>
+    <w:lvl w:ilvl="2" w:tplc="04130005" w:tentative="1">
+      <w:start w:val="1"/>
+      <w:numFmt w:val="bullet"/>
+      <w:lvlText w:val=""/>
+      <w:lvlJc w:val="left"/>
+      <w:pPr>
+        <w:ind w:left="2160" w:hanging="360"/>
+      </w:pPr>
+      <w:rPr>
+        <w:rFonts w:ascii="Wingdings" w:hAnsi="Wingdings" w:hint="default"/>
+      </w:rPr>
+    </w:lvl>
+    <w:lvl w:ilvl="3" w:tplc="04130001" w:tentative="1">
+      <w:start w:val="1"/>
+      <w:numFmt w:val="bullet"/>
+      <w:lvlText w:val=""/>
+      <w:lvlJc w:val="left"/>
+      <w:pPr>
+        <w:ind w:left="2880" w:hanging="360"/>
+      </w:pPr>
+      <w:rPr>
+        <w:rFonts w:ascii="Symbol" w:hAnsi="Symbol" w:hint="default"/>
+      </w:rPr>
+    </w:lvl>
+    <w:lvl w:ilvl="4" w:tplc="04130003" w:tentative="1">
+      <w:start w:val="1"/>
+      <w:numFmt w:val="bullet"/>
+      <w:lvlText w:val="o"/>
+      <w:lvlJc w:val="left"/>
+      <w:pPr>
+        <w:ind w:left="3600" w:hanging="360"/>
+      </w:pPr>
+      <w:rPr>
+        <w:rFonts w:ascii="Courier New" w:hAnsi="Courier New" w:cs="Courier New" w:hint="default"/>
+      </w:rPr>
+    </w:lvl>
+    <w:lvl w:ilvl="5" w:tplc="04130005" w:tentative="1">
+      <w:start w:val="1"/>
+      <w:numFmt w:val="bullet"/>
+      <w:lvlText w:val=""/>
+      <w:lvlJc w:val="left"/>
+      <w:pPr>
+        <w:ind w:left="4320" w:hanging="360"/>
+      </w:pPr>
+      <w:rPr>
+        <w:rFonts w:ascii="Wingdings" w:hAnsi="Wingdings" w:hint="default"/>
+      </w:rPr>
+    </w:lvl>
+    <w:lvl w:ilvl="6" w:tplc="04130001" w:tentative="1">
+      <w:start w:val="1"/>
+      <w:numFmt w:val="bullet"/>
+      <w:lvlText w:val=""/>
+      <w:lvlJc w:val="left"/>
+      <w:pPr>
+        <w:ind w:left="5040" w:hanging="360"/>
+      </w:pPr>
+      <w:rPr>
+        <w:rFonts w:ascii="Symbol" w:hAnsi="Symbol" w:hint="default"/>
+      </w:rPr>
+    </w:lvl>
+    <w:lvl w:ilvl="7" w:tplc="04130003" w:tentative="1">
+      <w:start w:val="1"/>
+      <w:numFmt w:val="bullet"/>
+      <w:lvlText w:val="o"/>
+      <w:lvlJc w:val="left"/>
+      <w:pPr>
+        <w:ind w:left="5760" w:hanging="360"/>
+      </w:pPr>
+      <w:rPr>
+        <w:rFonts w:ascii="Courier New" w:hAnsi="Courier New" w:cs="Courier New" w:hint="default"/>
+      </w:rPr>
+    </w:lvl>
+    <w:lvl w:ilvl="8" w:tplc="04130005" w:tentative="1">
+      <w:start w:val="1"/>
+      <w:numFmt w:val="bullet"/>
+      <w:lvlText w:val=""/>
+      <w:lvlJc w:val="left"/>
+      <w:pPr>
+        <w:ind w:left="6480" w:hanging="360"/>
+      </w:pPr>
+      <w:rPr>
+        <w:rFonts w:ascii="Wingdings" w:hAnsi="Wingdings" w:hint="default"/>
+      </w:rPr>
+    </w:lvl>
+  </w:abstractNum>
+  <w:num w:numId="1">
+    <w:abstractNumId w:val="0"/>
+  </w:num>
+</w:numbering>
 </file>
 
 <file path=word/styles.xml><?xml version="1.0" encoding="utf-8"?>
@@ -801,6 +965,17 @@
       <w:szCs w:val="28"/>
     </w:rPr>
   </w:style>
+  <w:style w:type="paragraph" w:styleId="Lijstalinea">
+    <w:name w:val="List Paragraph"/>
+    <w:basedOn w:val="Standaard"/>
+    <w:uiPriority w:val="34"/>
+    <w:qFormat/>
+    <w:rsid w:val="008E0A4B"/>
+    <w:pPr>
+      <w:ind w:left="720"/>
+      <w:contextualSpacing/>
+    </w:pPr>
+  </w:style>
 </w:styles>
 </file>
 
@@ -1150,6 +1325,17 @@
       <w:sz w:val="28"/>
       <w:szCs w:val="28"/>
     </w:rPr>
+  </w:style>
+  <w:style w:type="paragraph" w:styleId="Lijstalinea">
+    <w:name w:val="List Paragraph"/>
+    <w:basedOn w:val="Standaard"/>
+    <w:uiPriority w:val="34"/>
+    <w:qFormat/>
+    <w:rsid w:val="008E0A4B"/>
+    <w:pPr>
+      <w:ind w:left="720"/>
+      <w:contextualSpacing/>
+    </w:pPr>
   </w:style>
 </w:styles>
 </file>
@@ -1409,7 +1595,7 @@
   <a:extraClrSchemeLst/>
   <a:extLst>
     <a:ext uri="{05A4C25C-085E-4340-85A3-A5531E510DB2}">
-      <thm15:themeFamily xmlns:thm15="http://schemas.microsoft.com/office/thememl/2012/main" xmlns="" name="Office Theme" id="{62F939B6-93AF-4DB8-9C6B-D6C7DFDC589F}" vid="{4A3C46E8-61CC-4603-A589-7422A47A8E4A}"/>
+      <thm15:themeFamily xmlns="" xmlns:thm15="http://schemas.microsoft.com/office/thememl/2012/main" name="Office Theme" id="{62F939B6-93AF-4DB8-9C6B-D6C7DFDC589F}" vid="{4A3C46E8-61CC-4603-A589-7422A47A8E4A}"/>
     </a:ext>
   </a:extLst>
 </a:theme>

</xml_diff>